<commit_message>
Use case and activity diagram description.
Use case and activity diagrams are described. Also there are minor
changes on some activity diagrams.
</commit_message>
<xml_diff>
--- a/Documentation/T1Evolaris_Documentation.docx
+++ b/Documentation/T1Evolaris_Documentation.docx
@@ -645,19 +645,7 @@
         <w:rPr>
           <w:sz w:val="28"/>
         </w:rPr>
-        <w:t xml:space="preserve">, </w:t>
-      </w:r>
-      <w:r>
-        <w:rPr>
-          <w:sz w:val="28"/>
-        </w:rPr>
-        <w:t xml:space="preserve">November </w:t>
-      </w:r>
-      <w:r>
-        <w:rPr>
-          <w:sz w:val="28"/>
-        </w:rPr>
-        <w:t>2014</w:t>
+        <w:t>, November 2014</w:t>
       </w:r>
       <w:r>
         <w:rPr>
@@ -1243,8 +1231,6 @@
           <w:docGrid w:linePitch="360"/>
         </w:sectPr>
       </w:pPr>
-      <w:bookmarkStart w:id="0" w:name="_GoBack"/>
-      <w:bookmarkEnd w:id="0"/>
     </w:p>
     <w:p>
       <w:pPr>
@@ -1258,11 +1244,11 @@
         <w:lastRenderedPageBreak/>
         <w:t xml:space="preserve"> </w:t>
       </w:r>
-      <w:bookmarkStart w:id="1" w:name="_Toc403196091"/>
+      <w:bookmarkStart w:id="0" w:name="_Toc403196091"/>
       <w:r>
         <w:t>Introduction</w:t>
       </w:r>
-      <w:bookmarkEnd w:id="1"/>
+      <w:bookmarkEnd w:id="0"/>
     </w:p>
     <w:p/>
     <w:p/>
@@ -1378,12 +1364,12 @@
           <w:numId w:val="1"/>
         </w:numPr>
       </w:pPr>
-      <w:bookmarkStart w:id="2" w:name="_Toc403196092"/>
+      <w:bookmarkStart w:id="1" w:name="_Toc403196092"/>
       <w:r>
         <w:lastRenderedPageBreak/>
         <w:t>Bluetooth Low Energy Technology</w:t>
       </w:r>
-      <w:bookmarkEnd w:id="2"/>
+      <w:bookmarkEnd w:id="1"/>
     </w:p>
     <w:p/>
     <w:p>
@@ -1405,7 +1391,7 @@
           <w:numId w:val="1"/>
         </w:numPr>
       </w:pPr>
-      <w:bookmarkStart w:id="3" w:name="_Toc403196093"/>
+      <w:bookmarkStart w:id="2" w:name="_Toc403196093"/>
       <w:r>
         <w:lastRenderedPageBreak/>
         <w:t>General p</w:t>
@@ -1413,7 +1399,7 @@
       <w:r>
         <w:t>roject details</w:t>
       </w:r>
-      <w:bookmarkEnd w:id="3"/>
+      <w:bookmarkEnd w:id="2"/>
     </w:p>
     <w:p/>
     <w:p>
@@ -1435,12 +1421,12 @@
           <w:numId w:val="1"/>
         </w:numPr>
       </w:pPr>
-      <w:bookmarkStart w:id="4" w:name="_Toc403196094"/>
+      <w:bookmarkStart w:id="3" w:name="_Toc403196094"/>
       <w:r>
         <w:lastRenderedPageBreak/>
         <w:t>SCRUM details</w:t>
       </w:r>
-      <w:bookmarkEnd w:id="4"/>
+      <w:bookmarkEnd w:id="3"/>
     </w:p>
     <w:p/>
     <w:p>
@@ -1462,12 +1448,256 @@
           <w:numId w:val="1"/>
         </w:numPr>
       </w:pPr>
-      <w:bookmarkStart w:id="5" w:name="_Toc403196095"/>
+      <w:bookmarkStart w:id="4" w:name="_Toc403196095"/>
       <w:r>
         <w:lastRenderedPageBreak/>
         <w:t>Project diagrams</w:t>
       </w:r>
+      <w:bookmarkEnd w:id="4"/>
+    </w:p>
+    <w:p>
+      <w:pPr>
+        <w:ind w:firstLine="360"/>
+      </w:pPr>
+      <w:r>
+        <w:t>In Graz our team was introduced with user specifications. Based on these information</w:t>
+      </w:r>
+      <w:r>
+        <w:t>’</w:t>
+      </w:r>
+      <w:r>
+        <w:t>s we created some UML diagrams. Firstly we will create use case diagram which describes how user can use our applicat</w:t>
+      </w:r>
+      <w:r>
+        <w:t>i</w:t>
+      </w:r>
+      <w:r>
+        <w:t>on. After that based on use case diagrams</w:t>
+      </w:r>
+      <w:r>
+        <w:t>,</w:t>
+      </w:r>
+      <w:r>
+        <w:t xml:space="preserve"> activity diagrams </w:t>
+      </w:r>
+      <w:r>
+        <w:t>were</w:t>
+      </w:r>
+      <w:r>
+        <w:t xml:space="preserve"> made. Each activity diagram describes specific use case.</w:t>
+      </w:r>
+      <w:r>
+        <w:t xml:space="preserve">  </w:t>
+      </w:r>
+    </w:p>
+    <w:p>
+      <w:pPr>
+        <w:pStyle w:val="ListParagraph"/>
+        <w:numPr>
+          <w:ilvl w:val="1"/>
+          <w:numId w:val="1"/>
+        </w:numPr>
+      </w:pPr>
+      <w:r>
+        <w:t>Use case diagram</w:t>
+      </w:r>
+    </w:p>
+    <w:p>
+      <w:pPr>
+        <w:ind w:firstLine="360"/>
+      </w:pPr>
+      <w:r>
+        <w:t>In use case diagram we have two actors, user and the system. System is made up of two parts, web service and terminal. Main role of system is to provide data for user about discounts, points and friend status. It also, through terminal, notifies the user when the user arrive into shopping center. On the other hand</w:t>
+      </w:r>
+      <w:r>
+        <w:t>,</w:t>
+      </w:r>
+      <w:r>
+        <w:t xml:space="preserve"> user have to be registered so that he could use the application. </w:t>
+      </w:r>
+      <w:r>
+        <w:t>When the user</w:t>
+      </w:r>
+      <w:r>
+        <w:t xml:space="preserve"> is registered there are three use cases that describes how to user</w:t>
+      </w:r>
+      <w:r>
+        <w:t xml:space="preserve"> can</w:t>
+      </w:r>
+      <w:r>
+        <w:t xml:space="preserve"> interact with application</w:t>
+      </w:r>
+      <w:r>
+        <w:t>, these are “Starts application”, “Checks points” and “Checks for discounts”</w:t>
+      </w:r>
+      <w:r>
+        <w:t>.</w:t>
+      </w:r>
+      <w:r>
+        <w:t xml:space="preserve"> Listed use cases are described on activity diagrams in next chapter.</w:t>
+      </w:r>
+    </w:p>
+    <w:p>
+      <w:pPr>
+        <w:pStyle w:val="ListParagraph"/>
+        <w:numPr>
+          <w:ilvl w:val="1"/>
+          <w:numId w:val="1"/>
+        </w:numPr>
+      </w:pPr>
+      <w:r>
+        <w:t>Activity diagram</w:t>
+      </w:r>
+    </w:p>
+    <w:p>
+      <w:pPr>
+        <w:ind w:firstLine="360"/>
+      </w:pPr>
+      <w:r>
+        <w:t>Activity diagram is used to describe dynamic aspects of system.</w:t>
+      </w:r>
+      <w:r>
+        <w:t xml:space="preserve"> Activity diagram shows flow of control or object flow with emphasis on the sequence and conditions.</w:t>
+      </w:r>
+      <w:r>
+        <w:t xml:space="preserve"> Based on use case diagram we can see three dynamic aspects of our system, they are </w:t>
+      </w:r>
+      <w:r>
+        <w:t>“Starts application”, “Checks points” and “Checks for discounts”</w:t>
+      </w:r>
+    </w:p>
+    <w:p>
+      <w:pPr>
+        <w:pStyle w:val="ListParagraph"/>
+        <w:numPr>
+          <w:ilvl w:val="2"/>
+          <w:numId w:val="1"/>
+        </w:numPr>
+      </w:pPr>
+      <w:r>
+        <w:t>Starts application</w:t>
+      </w:r>
+    </w:p>
+    <w:p>
+      <w:pPr>
+        <w:ind w:firstLine="708"/>
+      </w:pPr>
+      <w:r>
+        <w:t xml:space="preserve">To use application user has to be signed in, so for that purpose application has login form where users enter their username and password. </w:t>
+      </w:r>
+      <w:r>
+        <w:t xml:space="preserve">When the data is entered, application passes data to web service. Web service verifies the data and sends information if the entered data is correct. Application receives data and based on information proceeds on or display error message. During entire time applications listens for beacon signals that terminals transmit. If entered data is correct and application received beacon signal, welcome message is </w:t>
+      </w:r>
+      <w:proofErr w:type="gramStart"/>
+      <w:r>
+        <w:t>displayed  and</w:t>
+      </w:r>
+      <w:proofErr w:type="gramEnd"/>
+      <w:r>
+        <w:t xml:space="preserve"> user can use</w:t>
+      </w:r>
+      <w:r>
+        <w:t xml:space="preserve"> the application. </w:t>
+      </w:r>
+      <w:r>
+        <w:t xml:space="preserve">Anytime user can send request for termination which closes the application.  </w:t>
+      </w:r>
+    </w:p>
+    <w:p>
+      <w:pPr>
+        <w:pStyle w:val="ListParagraph"/>
+        <w:numPr>
+          <w:ilvl w:val="2"/>
+          <w:numId w:val="1"/>
+        </w:numPr>
+      </w:pPr>
+      <w:r>
+        <w:t>Checks points</w:t>
+      </w:r>
+    </w:p>
+    <w:p>
+      <w:pPr>
+        <w:ind w:firstLine="708"/>
+      </w:pPr>
+      <w:r>
+        <w:t>To check points and see friend status user has to start module for that. In the beginning application i</w:t>
+      </w:r>
+      <w:r>
+        <w:t>nstantiates</w:t>
+      </w:r>
+      <w:r>
+        <w:t xml:space="preserve"> form and send data request to web service. Web service further creates queries on database to retrieve data. When the data is retrieved, web service sends it to </w:t>
+      </w:r>
+      <w:r>
+        <w:lastRenderedPageBreak/>
+        <w:t>application which display the data. Users</w:t>
+      </w:r>
+      <w:r>
+        <w:t xml:space="preserve"> then</w:t>
+      </w:r>
+      <w:r>
+        <w:t xml:space="preserve"> reads number of points and friend status</w:t>
+      </w:r>
+      <w:r>
+        <w:t xml:space="preserve">. Anytime user can send request for termination which closes the application.  </w:t>
+      </w:r>
+    </w:p>
+    <w:p>
+      <w:pPr>
+        <w:pStyle w:val="ListParagraph"/>
+        <w:numPr>
+          <w:ilvl w:val="2"/>
+          <w:numId w:val="1"/>
+        </w:numPr>
+      </w:pPr>
+      <w:r>
+        <w:t>Checks for discounts</w:t>
+      </w:r>
+    </w:p>
+    <w:p>
+      <w:pPr>
+        <w:ind w:firstLine="708"/>
+      </w:pPr>
+      <w:r>
+        <w:t xml:space="preserve">In order to see list of discounts user starts module for this purpose. Further logic is quite the same as at previous case, application instantiates form, send data request to web service. After that </w:t>
+      </w:r>
+      <w:r>
+        <w:t>web service creates queries on database to retrieve data. In the end when is retrieved, web service sends it to application which displays the data. User</w:t>
+      </w:r>
+      <w:r>
+        <w:t xml:space="preserve"> reads list of discounts and chooses two options, to see discount details or goes to menu. Base on the choice application creates menu form or discount details form. </w:t>
+      </w:r>
+      <w:r>
+        <w:t>Anytime user can send request for termination which closes the application.</w:t>
+      </w:r>
+    </w:p>
+    <w:p>
+      <w:pPr>
+        <w:pStyle w:val="ListParagraph"/>
+        <w:numPr>
+          <w:ilvl w:val="2"/>
+          <w:numId w:val="1"/>
+        </w:numPr>
+      </w:pPr>
+      <w:r>
+        <w:t>Checks for discount details</w:t>
+      </w:r>
+    </w:p>
+    <w:p>
+      <w:pPr>
+        <w:ind w:firstLine="708"/>
+      </w:pPr>
+      <w:r>
+        <w:t xml:space="preserve">For every discount displayed user can see discount details and for that purpose starts module. After module is started, application instantiates form and sends data request to web service. Web service creates queries to retrieve data, and retrieved data proceeds to application. Application displays data which user read. </w:t>
+      </w:r>
+      <w:r>
+        <w:t>Anytime user can send request for termination which closes the application.</w:t>
+      </w:r>
+      <w:bookmarkStart w:id="5" w:name="_GoBack"/>
       <w:bookmarkEnd w:id="5"/>
+      <w:r>
+        <w:t xml:space="preserve">  </w:t>
+      </w:r>
     </w:p>
     <w:p/>
     <w:p/>
@@ -1515,6 +1745,7 @@
         <w:docPartUnique/>
       </w:docPartObj>
     </w:sdtPr>
+    <w:sdtEndPr/>
     <w:sdtContent>
       <w:p>
         <w:pPr>
@@ -1524,6 +1755,7 @@
         <w:r>
           <w:rPr>
             <w:noProof/>
+            <w:lang w:val="hr-HR"/>
           </w:rPr>
           <mc:AlternateContent>
             <mc:Choice Requires="wpg">
@@ -1857,6 +2089,7 @@
         <w:docPartUnique/>
       </w:docPartObj>
     </w:sdtPr>
+    <w:sdtEndPr/>
     <w:sdtContent>
       <w:p>
         <w:pPr>
@@ -1866,6 +2099,7 @@
         <w:r>
           <w:rPr>
             <w:noProof/>
+            <w:lang w:val="hr-HR"/>
           </w:rPr>
           <mc:AlternateContent>
             <mc:Choice Requires="wpg">
@@ -3630,7 +3864,7 @@
 </file>
 
 <file path=customXml/itemProps1.xml><?xml version="1.0" encoding="utf-8"?>
-<ds:datastoreItem xmlns:ds="http://schemas.openxmlformats.org/officeDocument/2006/customXml" ds:itemID="{DB33F4C1-81ED-4790-B538-C39D8FD6111F}">
+<ds:datastoreItem xmlns:ds="http://schemas.openxmlformats.org/officeDocument/2006/customXml" ds:itemID="{8655BD0B-9A36-4C3E-B4D9-F6FC90A5D447}">
   <ds:schemaRefs>
     <ds:schemaRef ds:uri="http://schemas.openxmlformats.org/officeDocument/2006/bibliography"/>
   </ds:schemaRefs>

</xml_diff>